<commit_message>
New revision of transformed class diagrams
</commit_message>
<xml_diff>
--- a/Class_Diagram/9_DOCX/CoCoML-Class-Diagram.docx
+++ b/Class_Diagram/9_DOCX/CoCoML-Class-Diagram.docx
@@ -12,7 +12,7 @@
       </w:r>
       <w:proofErr w:type="spellEnd"/>
       <w:r>
-        <w:t xml:space="preserve"> Class </w:t>
+        <w:t xml:space="preserve"> Class-</w:t>
       </w:r>
       <w:proofErr w:type="spellStart"/>
       <w:r>
@@ -27,15 +27,15 @@
       <w:bookmarkStart w:id="0" w:name="N-8264661645"/>
       <w:proofErr w:type="gramStart"/>
       <w:r>
-        <w:t>▣  </w:t>
-      </w:r>
-      <w:proofErr w:type="spellStart"/>
-      <w:r>
-        <w:t>UML</w:t>
+        <w:t>▣  Class</w:t>
       </w:r>
       <w:proofErr w:type="gramEnd"/>
       <w:r>
-        <w:t>_Class_Diagram</w:t>
+        <w:t>-</w:t>
+      </w:r>
+      <w:proofErr w:type="spellStart"/>
+      <w:r>
+        <w:t>Diagram</w:t>
       </w:r>
       <w:proofErr w:type="spellEnd"/>
       <w:r>
@@ -618,13 +618,12 @@
     </w:p>
     <w:p>
       <w:r>
-        <w:pict w14:anchorId="653DD5D4">
-          <v:shape id="_x0000_i1025" style="width:453.5pt;height:181pt;mso-position-horizontal:absolute" coordsize="" o:spt="100" adj="0,,0" path="" stroked="f">
+        <w:pict w14:anchorId="697AD005">
+          <v:shape id="_x0000_i1025" style="width:284.25pt;height:113.25pt" coordsize="" o:spt="100" adj="0,,0" path="" stroked="f">
             <v:stroke joinstyle="miter"/>
-            <v:imagedata r:id="rId7" o:title="UML_Class_Diagram_(native)"/>
+            <v:imagedata r:id="rId7" o:title="Class-Diagram_(native)"/>
             <v:formulas/>
             <v:path o:connecttype="segments"/>
-            <o:lock v:ext="edit" aspectratio="t"/>
           </v:shape>
         </w:pict>
       </w:r>
@@ -683,16 +682,20 @@
             <w:pPr>
               <w:pStyle w:val="OhneAbstnde"/>
             </w:pPr>
-            <w:proofErr w:type="spellStart"/>
-            <w:proofErr w:type="gramStart"/>
-            <w:r>
-              <w:rPr>
-                <w:color w:val="0071B9"/>
-              </w:rPr>
-              <w:t>uml:Diagram</w:t>
-            </w:r>
-            <w:proofErr w:type="spellEnd"/>
-            <w:proofErr w:type="gramEnd"/>
+            <w:r>
+              <w:rPr>
+                <w:color w:val="0071B9"/>
+              </w:rPr>
+              <w:t xml:space="preserve">Model </w:t>
+            </w:r>
+            <w:proofErr w:type="spellStart"/>
+            <w:r>
+              <w:rPr>
+                <w:color w:val="0071B9"/>
+              </w:rPr>
+              <w:t>Diagram</w:t>
+            </w:r>
+            <w:proofErr w:type="spellEnd"/>
           </w:p>
         </w:tc>
       </w:tr>
@@ -765,9 +768,9 @@
         <w:tblLook w:val="04A0" w:firstRow="1" w:lastRow="0" w:firstColumn="1" w:lastColumn="0" w:noHBand="0" w:noVBand="1"/>
       </w:tblPr>
       <w:tblGrid>
-        <w:gridCol w:w="4984"/>
-        <w:gridCol w:w="1226"/>
-        <w:gridCol w:w="2862"/>
+        <w:gridCol w:w="4528"/>
+        <w:gridCol w:w="1363"/>
+        <w:gridCol w:w="3181"/>
       </w:tblGrid>
       <w:tr>
         <w:tc>
@@ -789,21 +792,21 @@
               <w:rPr>
                 <w:color w:val="0071B9"/>
               </w:rPr>
-              <w:t>▣  </w:t>
-            </w:r>
-            <w:proofErr w:type="spellStart"/>
-            <w:r>
-              <w:rPr>
-                <w:color w:val="0071B9"/>
-              </w:rPr>
-              <w:t>UML</w:t>
+              <w:t>▣  Class</w:t>
             </w:r>
             <w:proofErr w:type="gramEnd"/>
             <w:r>
               <w:rPr>
                 <w:color w:val="0071B9"/>
               </w:rPr>
-              <w:t>_Class_Diagram</w:t>
+              <w:t>-</w:t>
+            </w:r>
+            <w:proofErr w:type="spellStart"/>
+            <w:r>
+              <w:rPr>
+                <w:color w:val="0071B9"/>
+              </w:rPr>
+              <w:t>Diagram</w:t>
             </w:r>
             <w:proofErr w:type="spellEnd"/>
             <w:r>
@@ -1022,7 +1025,6 @@
         <w:pStyle w:val="berschrift4"/>
       </w:pPr>
       <w:r>
-        <w:lastRenderedPageBreak/>
         <w:t>Properties</w:t>
       </w:r>
     </w:p>
@@ -1072,16 +1074,12 @@
             <w:pPr>
               <w:pStyle w:val="OhneAbstnde"/>
             </w:pPr>
-            <w:proofErr w:type="spellStart"/>
-            <w:proofErr w:type="gramStart"/>
-            <w:r>
-              <w:rPr>
-                <w:color w:val="0071B9"/>
-              </w:rPr>
-              <w:t>uml:Class</w:t>
-            </w:r>
-            <w:proofErr w:type="spellEnd"/>
-            <w:proofErr w:type="gramEnd"/>
+            <w:r>
+              <w:rPr>
+                <w:color w:val="0071B9"/>
+              </w:rPr>
+              <w:t>Class</w:t>
+            </w:r>
           </w:p>
         </w:tc>
       </w:tr>
@@ -1091,6 +1089,7 @@
         <w:pStyle w:val="berschrift4"/>
       </w:pPr>
       <w:r>
+        <w:lastRenderedPageBreak/>
         <w:t>Statements</w:t>
       </w:r>
     </w:p>
@@ -1100,9 +1099,9 @@
         <w:tblLook w:val="04A0" w:firstRow="1" w:lastRow="0" w:firstColumn="1" w:lastColumn="0" w:noHBand="0" w:noVBand="1"/>
       </w:tblPr>
       <w:tblGrid>
-        <w:gridCol w:w="4349"/>
-        <w:gridCol w:w="2226"/>
-        <w:gridCol w:w="2497"/>
+        <w:gridCol w:w="3895"/>
+        <w:gridCol w:w="2440"/>
+        <w:gridCol w:w="2737"/>
       </w:tblGrid>
       <w:tr>
         <w:tc>
@@ -1458,21 +1457,21 @@
                 <w:rPr>
                   <w:rStyle w:val="Hyperlink"/>
                 </w:rPr>
-                <w:t>▣  </w:t>
+                <w:t>▣  Class</w:t>
+              </w:r>
+              <w:proofErr w:type="gramEnd"/>
+              <w:r>
+                <w:rPr>
+                  <w:rStyle w:val="Hyperlink"/>
+                </w:rPr>
+                <w:t>-</w:t>
               </w:r>
               <w:proofErr w:type="spellStart"/>
               <w:r>
                 <w:rPr>
                   <w:rStyle w:val="Hyperlink"/>
                 </w:rPr>
-                <w:t>UML</w:t>
-              </w:r>
-              <w:proofErr w:type="gramEnd"/>
-              <w:r>
-                <w:rPr>
-                  <w:rStyle w:val="Hyperlink"/>
-                </w:rPr>
-                <w:t>_Class_Diagram</w:t>
+                <w:t>Diagram</w:t>
               </w:r>
               <w:proofErr w:type="spellEnd"/>
               <w:r>
@@ -1636,9 +1635,9 @@
         <w:tblLook w:val="04A0" w:firstRow="1" w:lastRow="0" w:firstColumn="1" w:lastColumn="0" w:noHBand="0" w:noVBand="1"/>
       </w:tblPr>
       <w:tblGrid>
-        <w:gridCol w:w="5023"/>
-        <w:gridCol w:w="1527"/>
-        <w:gridCol w:w="2522"/>
+        <w:gridCol w:w="4567"/>
+        <w:gridCol w:w="1699"/>
+        <w:gridCol w:w="2806"/>
       </w:tblGrid>
       <w:tr>
         <w:tc>
@@ -1767,21 +1766,21 @@
                 <w:rPr>
                   <w:rStyle w:val="Hyperlink"/>
                 </w:rPr>
-                <w:t>▣  </w:t>
+                <w:t>▣  Class</w:t>
+              </w:r>
+              <w:proofErr w:type="gramEnd"/>
+              <w:r>
+                <w:rPr>
+                  <w:rStyle w:val="Hyperlink"/>
+                </w:rPr>
+                <w:t>-</w:t>
               </w:r>
               <w:proofErr w:type="spellStart"/>
               <w:r>
                 <w:rPr>
                   <w:rStyle w:val="Hyperlink"/>
                 </w:rPr>
-                <w:t>UML</w:t>
-              </w:r>
-              <w:proofErr w:type="gramEnd"/>
-              <w:r>
-                <w:rPr>
-                  <w:rStyle w:val="Hyperlink"/>
-                </w:rPr>
-                <w:t>_Class_Diagram</w:t>
+                <w:t>Diagram</w:t>
               </w:r>
               <w:proofErr w:type="spellEnd"/>
               <w:r>
@@ -1959,9 +1958,9 @@
         <w:tblLook w:val="04A0" w:firstRow="1" w:lastRow="0" w:firstColumn="1" w:lastColumn="0" w:noHBand="0" w:noVBand="1"/>
       </w:tblPr>
       <w:tblGrid>
-        <w:gridCol w:w="4949"/>
-        <w:gridCol w:w="1505"/>
-        <w:gridCol w:w="2618"/>
+        <w:gridCol w:w="4493"/>
+        <w:gridCol w:w="1671"/>
+        <w:gridCol w:w="2908"/>
       </w:tblGrid>
       <w:tr>
         <w:tc>
@@ -2090,21 +2089,21 @@
                 <w:rPr>
                   <w:rStyle w:val="Hyperlink"/>
                 </w:rPr>
-                <w:t>▣  </w:t>
+                <w:t>▣  Class</w:t>
+              </w:r>
+              <w:proofErr w:type="gramEnd"/>
+              <w:r>
+                <w:rPr>
+                  <w:rStyle w:val="Hyperlink"/>
+                </w:rPr>
+                <w:t>-</w:t>
               </w:r>
               <w:proofErr w:type="spellStart"/>
               <w:r>
                 <w:rPr>
                   <w:rStyle w:val="Hyperlink"/>
                 </w:rPr>
-                <w:t>UML</w:t>
-              </w:r>
-              <w:proofErr w:type="gramEnd"/>
-              <w:r>
-                <w:rPr>
-                  <w:rStyle w:val="Hyperlink"/>
-                </w:rPr>
-                <w:t>_Class_Diagram</w:t>
+                <w:t>Diagram</w:t>
               </w:r>
               <w:proofErr w:type="spellEnd"/>
               <w:r>
@@ -2246,16 +2245,12 @@
             <w:pPr>
               <w:pStyle w:val="OhneAbstnde"/>
             </w:pPr>
-            <w:proofErr w:type="spellStart"/>
-            <w:proofErr w:type="gramStart"/>
-            <w:r>
-              <w:rPr>
-                <w:color w:val="0071B9"/>
-              </w:rPr>
-              <w:t>uml:Class</w:t>
-            </w:r>
-            <w:proofErr w:type="spellEnd"/>
-            <w:proofErr w:type="gramEnd"/>
+            <w:r>
+              <w:rPr>
+                <w:color w:val="0071B9"/>
+              </w:rPr>
+              <w:t>Class</w:t>
+            </w:r>
           </w:p>
         </w:tc>
       </w:tr>
@@ -2274,9 +2269,9 @@
         <w:tblLook w:val="04A0" w:firstRow="1" w:lastRow="0" w:firstColumn="1" w:lastColumn="0" w:noHBand="0" w:noVBand="1"/>
       </w:tblPr>
       <w:tblGrid>
-        <w:gridCol w:w="4932"/>
-        <w:gridCol w:w="1816"/>
-        <w:gridCol w:w="2324"/>
+        <w:gridCol w:w="4476"/>
+        <w:gridCol w:w="2016"/>
+        <w:gridCol w:w="2580"/>
       </w:tblGrid>
       <w:tr>
         <w:tc>
@@ -2375,21 +2370,21 @@
                 <w:rPr>
                   <w:rStyle w:val="Hyperlink"/>
                 </w:rPr>
-                <w:t>▣  </w:t>
+                <w:t>▣  Class</w:t>
+              </w:r>
+              <w:proofErr w:type="gramEnd"/>
+              <w:r>
+                <w:rPr>
+                  <w:rStyle w:val="Hyperlink"/>
+                </w:rPr>
+                <w:t>-</w:t>
               </w:r>
               <w:proofErr w:type="spellStart"/>
               <w:r>
                 <w:rPr>
                   <w:rStyle w:val="Hyperlink"/>
                 </w:rPr>
-                <w:t>UML</w:t>
-              </w:r>
-              <w:proofErr w:type="gramEnd"/>
-              <w:r>
-                <w:rPr>
-                  <w:rStyle w:val="Hyperlink"/>
-                </w:rPr>
-                <w:t>_Class_Diagram</w:t>
+                <w:t>Diagram</w:t>
               </w:r>
               <w:proofErr w:type="spellEnd"/>
               <w:r>
@@ -2458,7 +2453,6 @@
       <w:bookmarkStart w:id="5" w:name="N-8006719168"/>
       <w:proofErr w:type="spellStart"/>
       <w:r>
-        <w:lastRenderedPageBreak/>
         <w:t>Composing_Class</w:t>
       </w:r>
       <w:bookmarkEnd w:id="5"/>
@@ -2514,6 +2508,7 @@
         <w:pStyle w:val="berschrift4"/>
       </w:pPr>
       <w:r>
+        <w:lastRenderedPageBreak/>
         <w:t>Properties</w:t>
       </w:r>
     </w:p>
@@ -2563,16 +2558,12 @@
             <w:pPr>
               <w:pStyle w:val="OhneAbstnde"/>
             </w:pPr>
-            <w:proofErr w:type="spellStart"/>
-            <w:proofErr w:type="gramStart"/>
-            <w:r>
-              <w:rPr>
-                <w:color w:val="0071B9"/>
-              </w:rPr>
-              <w:t>uml:Class</w:t>
-            </w:r>
-            <w:proofErr w:type="spellEnd"/>
-            <w:proofErr w:type="gramEnd"/>
+            <w:r>
+              <w:rPr>
+                <w:color w:val="0071B9"/>
+              </w:rPr>
+              <w:t>Class</w:t>
+            </w:r>
           </w:p>
         </w:tc>
       </w:tr>
@@ -2591,9 +2582,9 @@
         <w:tblLook w:val="04A0" w:firstRow="1" w:lastRow="0" w:firstColumn="1" w:lastColumn="0" w:noHBand="0" w:noVBand="1"/>
       </w:tblPr>
       <w:tblGrid>
-        <w:gridCol w:w="4857"/>
-        <w:gridCol w:w="1476"/>
-        <w:gridCol w:w="2739"/>
+        <w:gridCol w:w="4400"/>
+        <w:gridCol w:w="1636"/>
+        <w:gridCol w:w="3036"/>
       </w:tblGrid>
       <w:tr>
         <w:tc>
@@ -2708,21 +2699,21 @@
                 <w:rPr>
                   <w:rStyle w:val="Hyperlink"/>
                 </w:rPr>
-                <w:t>▣  </w:t>
+                <w:t>▣  Class</w:t>
+              </w:r>
+              <w:proofErr w:type="gramEnd"/>
+              <w:r>
+                <w:rPr>
+                  <w:rStyle w:val="Hyperlink"/>
+                </w:rPr>
+                <w:t>-</w:t>
               </w:r>
               <w:proofErr w:type="spellStart"/>
               <w:r>
                 <w:rPr>
                   <w:rStyle w:val="Hyperlink"/>
                 </w:rPr>
-                <w:t>UML</w:t>
-              </w:r>
-              <w:proofErr w:type="gramEnd"/>
-              <w:r>
-                <w:rPr>
-                  <w:rStyle w:val="Hyperlink"/>
-                </w:rPr>
-                <w:t>_Class_Diagram</w:t>
+                <w:t>Diagram</w:t>
               </w:r>
               <w:proofErr w:type="spellEnd"/>
               <w:r>
@@ -2850,16 +2841,12 @@
             <w:pPr>
               <w:pStyle w:val="OhneAbstnde"/>
             </w:pPr>
-            <w:proofErr w:type="spellStart"/>
-            <w:proofErr w:type="gramStart"/>
-            <w:r>
-              <w:rPr>
-                <w:color w:val="0071B9"/>
-              </w:rPr>
-              <w:t>uml:Class</w:t>
-            </w:r>
-            <w:proofErr w:type="spellEnd"/>
-            <w:proofErr w:type="gramEnd"/>
+            <w:r>
+              <w:rPr>
+                <w:color w:val="0071B9"/>
+              </w:rPr>
+              <w:t>Class</w:t>
+            </w:r>
           </w:p>
         </w:tc>
       </w:tr>
@@ -2878,9 +2865,9 @@
         <w:tblLook w:val="04A0" w:firstRow="1" w:lastRow="0" w:firstColumn="1" w:lastColumn="0" w:noHBand="0" w:noVBand="1"/>
       </w:tblPr>
       <w:tblGrid>
-        <w:gridCol w:w="4831"/>
-        <w:gridCol w:w="1468"/>
-        <w:gridCol w:w="2773"/>
+        <w:gridCol w:w="4373"/>
+        <w:gridCol w:w="1627"/>
+        <w:gridCol w:w="3072"/>
       </w:tblGrid>
       <w:tr>
         <w:tc>
@@ -2995,21 +2982,21 @@
                 <w:rPr>
                   <w:rStyle w:val="Hyperlink"/>
                 </w:rPr>
-                <w:t>▣  </w:t>
+                <w:t>▣  Class</w:t>
+              </w:r>
+              <w:proofErr w:type="gramEnd"/>
+              <w:r>
+                <w:rPr>
+                  <w:rStyle w:val="Hyperlink"/>
+                </w:rPr>
+                <w:t>-</w:t>
               </w:r>
               <w:proofErr w:type="spellStart"/>
               <w:r>
                 <w:rPr>
                   <w:rStyle w:val="Hyperlink"/>
                 </w:rPr>
-                <w:t>UML</w:t>
-              </w:r>
-              <w:proofErr w:type="gramEnd"/>
-              <w:r>
-                <w:rPr>
-                  <w:rStyle w:val="Hyperlink"/>
-                </w:rPr>
-                <w:t>_Class_Diagram</w:t>
+                <w:t>Diagram</w:t>
               </w:r>
               <w:proofErr w:type="spellEnd"/>
               <w:r>
@@ -3137,16 +3124,12 @@
             <w:pPr>
               <w:pStyle w:val="OhneAbstnde"/>
             </w:pPr>
-            <w:proofErr w:type="spellStart"/>
-            <w:proofErr w:type="gramStart"/>
-            <w:r>
-              <w:rPr>
-                <w:color w:val="0071B9"/>
-              </w:rPr>
-              <w:t>uml:Class</w:t>
-            </w:r>
-            <w:proofErr w:type="spellEnd"/>
-            <w:proofErr w:type="gramEnd"/>
+            <w:r>
+              <w:rPr>
+                <w:color w:val="0071B9"/>
+              </w:rPr>
+              <w:t>Class</w:t>
+            </w:r>
           </w:p>
         </w:tc>
       </w:tr>
@@ -3165,9 +3148,9 @@
         <w:tblLook w:val="04A0" w:firstRow="1" w:lastRow="0" w:firstColumn="1" w:lastColumn="0" w:noHBand="0" w:noVBand="1"/>
       </w:tblPr>
       <w:tblGrid>
-        <w:gridCol w:w="4393"/>
-        <w:gridCol w:w="2249"/>
-        <w:gridCol w:w="2430"/>
+        <w:gridCol w:w="3939"/>
+        <w:gridCol w:w="2467"/>
+        <w:gridCol w:w="2666"/>
       </w:tblGrid>
       <w:tr>
         <w:tc>
@@ -3282,21 +3265,21 @@
                 <w:rPr>
                   <w:rStyle w:val="Hyperlink"/>
                 </w:rPr>
-                <w:t>▣  </w:t>
+                <w:t>▣  Class</w:t>
+              </w:r>
+              <w:proofErr w:type="gramEnd"/>
+              <w:r>
+                <w:rPr>
+                  <w:rStyle w:val="Hyperlink"/>
+                </w:rPr>
+                <w:t>-</w:t>
               </w:r>
               <w:proofErr w:type="spellStart"/>
               <w:r>
                 <w:rPr>
                   <w:rStyle w:val="Hyperlink"/>
                 </w:rPr>
-                <w:t>UML</w:t>
-              </w:r>
-              <w:proofErr w:type="gramEnd"/>
-              <w:r>
-                <w:rPr>
-                  <w:rStyle w:val="Hyperlink"/>
-                </w:rPr>
-                <w:t>_Class_Diagram</w:t>
+                <w:t>Diagram</w:t>
               </w:r>
               <w:proofErr w:type="spellEnd"/>
               <w:r>
@@ -3520,16 +3503,12 @@
             <w:pPr>
               <w:pStyle w:val="OhneAbstnde"/>
             </w:pPr>
-            <w:proofErr w:type="spellStart"/>
-            <w:proofErr w:type="gramStart"/>
-            <w:r>
-              <w:rPr>
-                <w:color w:val="0071B9"/>
-              </w:rPr>
-              <w:t>uml:Class</w:t>
-            </w:r>
-            <w:proofErr w:type="spellEnd"/>
-            <w:proofErr w:type="gramEnd"/>
+            <w:r>
+              <w:rPr>
+                <w:color w:val="0071B9"/>
+              </w:rPr>
+              <w:t>Class</w:t>
+            </w:r>
           </w:p>
         </w:tc>
       </w:tr>
@@ -3539,7 +3518,6 @@
         <w:pStyle w:val="berschrift4"/>
       </w:pPr>
       <w:r>
-        <w:lastRenderedPageBreak/>
         <w:t>Statements</w:t>
       </w:r>
     </w:p>
@@ -3549,9 +3527,9 @@
         <w:tblLook w:val="04A0" w:firstRow="1" w:lastRow="0" w:firstColumn="1" w:lastColumn="0" w:noHBand="0" w:noVBand="1"/>
       </w:tblPr>
       <w:tblGrid>
-        <w:gridCol w:w="4831"/>
-        <w:gridCol w:w="1468"/>
-        <w:gridCol w:w="2773"/>
+        <w:gridCol w:w="4373"/>
+        <w:gridCol w:w="1627"/>
+        <w:gridCol w:w="3072"/>
       </w:tblGrid>
       <w:tr>
         <w:tc>
@@ -3666,21 +3644,21 @@
                 <w:rPr>
                   <w:rStyle w:val="Hyperlink"/>
                 </w:rPr>
-                <w:t>▣  </w:t>
+                <w:t>▣  Class</w:t>
+              </w:r>
+              <w:proofErr w:type="gramEnd"/>
+              <w:r>
+                <w:rPr>
+                  <w:rStyle w:val="Hyperlink"/>
+                </w:rPr>
+                <w:t>-</w:t>
               </w:r>
               <w:proofErr w:type="spellStart"/>
               <w:r>
                 <w:rPr>
                   <w:rStyle w:val="Hyperlink"/>
                 </w:rPr>
-                <w:t>UML</w:t>
-              </w:r>
-              <w:proofErr w:type="gramEnd"/>
-              <w:r>
-                <w:rPr>
-                  <w:rStyle w:val="Hyperlink"/>
-                </w:rPr>
-                <w:t>_Class_Diagram</w:t>
+                <w:t>Diagram</w:t>
               </w:r>
               <w:proofErr w:type="spellEnd"/>
               <w:r>
@@ -3749,6 +3727,7 @@
       <w:bookmarkStart w:id="10" w:name="N-11078709561"/>
       <w:proofErr w:type="gramStart"/>
       <w:r>
+        <w:lastRenderedPageBreak/>
         <w:t>●  </w:t>
       </w:r>
       <w:proofErr w:type="spellStart"/>
@@ -3844,9 +3823,9 @@
         <w:tblLook w:val="04A0" w:firstRow="1" w:lastRow="0" w:firstColumn="1" w:lastColumn="0" w:noHBand="0" w:noVBand="1"/>
       </w:tblPr>
       <w:tblGrid>
-        <w:gridCol w:w="5023"/>
-        <w:gridCol w:w="1527"/>
-        <w:gridCol w:w="2522"/>
+        <w:gridCol w:w="4567"/>
+        <w:gridCol w:w="1699"/>
+        <w:gridCol w:w="2806"/>
       </w:tblGrid>
       <w:tr>
         <w:tc>
@@ -3975,21 +3954,21 @@
                 <w:rPr>
                   <w:rStyle w:val="Hyperlink"/>
                 </w:rPr>
-                <w:t>▣  </w:t>
+                <w:t>▣  Class</w:t>
+              </w:r>
+              <w:proofErr w:type="gramEnd"/>
+              <w:r>
+                <w:rPr>
+                  <w:rStyle w:val="Hyperlink"/>
+                </w:rPr>
+                <w:t>-</w:t>
               </w:r>
               <w:proofErr w:type="spellStart"/>
               <w:r>
                 <w:rPr>
                   <w:rStyle w:val="Hyperlink"/>
                 </w:rPr>
-                <w:t>UML</w:t>
-              </w:r>
-              <w:proofErr w:type="gramEnd"/>
-              <w:r>
-                <w:rPr>
-                  <w:rStyle w:val="Hyperlink"/>
-                </w:rPr>
-                <w:t>_Class_Diagram</w:t>
+                <w:t>Diagram</w:t>
               </w:r>
               <w:proofErr w:type="spellEnd"/>
               <w:r>
@@ -4167,9 +4146,9 @@
         <w:tblLook w:val="04A0" w:firstRow="1" w:lastRow="0" w:firstColumn="1" w:lastColumn="0" w:noHBand="0" w:noVBand="1"/>
       </w:tblPr>
       <w:tblGrid>
-        <w:gridCol w:w="4949"/>
-        <w:gridCol w:w="1505"/>
-        <w:gridCol w:w="2618"/>
+        <w:gridCol w:w="4493"/>
+        <w:gridCol w:w="1671"/>
+        <w:gridCol w:w="2908"/>
       </w:tblGrid>
       <w:tr>
         <w:tc>
@@ -4298,21 +4277,21 @@
                 <w:rPr>
                   <w:rStyle w:val="Hyperlink"/>
                 </w:rPr>
-                <w:t>▣  </w:t>
+                <w:t>▣  Class</w:t>
+              </w:r>
+              <w:proofErr w:type="gramEnd"/>
+              <w:r>
+                <w:rPr>
+                  <w:rStyle w:val="Hyperlink"/>
+                </w:rPr>
+                <w:t>-</w:t>
               </w:r>
               <w:proofErr w:type="spellStart"/>
               <w:r>
                 <w:rPr>
                   <w:rStyle w:val="Hyperlink"/>
                 </w:rPr>
-                <w:t>UML</w:t>
-              </w:r>
-              <w:proofErr w:type="gramEnd"/>
-              <w:r>
-                <w:rPr>
-                  <w:rStyle w:val="Hyperlink"/>
-                </w:rPr>
-                <w:t>_Class_Diagram</w:t>
+                <w:t>Diagram</w:t>
               </w:r>
               <w:proofErr w:type="spellEnd"/>
               <w:r>
@@ -4454,16 +4433,12 @@
             <w:pPr>
               <w:pStyle w:val="OhneAbstnde"/>
             </w:pPr>
-            <w:proofErr w:type="spellStart"/>
-            <w:proofErr w:type="gramStart"/>
-            <w:r>
-              <w:rPr>
-                <w:color w:val="0071B9"/>
-              </w:rPr>
-              <w:t>uml:Class</w:t>
-            </w:r>
-            <w:proofErr w:type="spellEnd"/>
-            <w:proofErr w:type="gramEnd"/>
+            <w:r>
+              <w:rPr>
+                <w:color w:val="0071B9"/>
+              </w:rPr>
+              <w:t>Class</w:t>
+            </w:r>
           </w:p>
         </w:tc>
       </w:tr>
@@ -4482,9 +4457,9 @@
         <w:tblLook w:val="04A0" w:firstRow="1" w:lastRow="0" w:firstColumn="1" w:lastColumn="0" w:noHBand="0" w:noVBand="1"/>
       </w:tblPr>
       <w:tblGrid>
-        <w:gridCol w:w="4393"/>
-        <w:gridCol w:w="2249"/>
-        <w:gridCol w:w="2430"/>
+        <w:gridCol w:w="3939"/>
+        <w:gridCol w:w="2467"/>
+        <w:gridCol w:w="2666"/>
       </w:tblGrid>
       <w:tr>
         <w:tc>
@@ -4599,21 +4574,21 @@
                 <w:rPr>
                   <w:rStyle w:val="Hyperlink"/>
                 </w:rPr>
-                <w:t>▣  </w:t>
+                <w:t>▣  Class</w:t>
+              </w:r>
+              <w:proofErr w:type="gramEnd"/>
+              <w:r>
+                <w:rPr>
+                  <w:rStyle w:val="Hyperlink"/>
+                </w:rPr>
+                <w:t>-</w:t>
               </w:r>
               <w:proofErr w:type="spellStart"/>
               <w:r>
                 <w:rPr>
                   <w:rStyle w:val="Hyperlink"/>
                 </w:rPr>
-                <w:t>UML</w:t>
-              </w:r>
-              <w:proofErr w:type="gramEnd"/>
-              <w:r>
-                <w:rPr>
-                  <w:rStyle w:val="Hyperlink"/>
-                </w:rPr>
-                <w:t>_Class_Diagram</w:t>
+                <w:t>Diagram</w:t>
               </w:r>
               <w:proofErr w:type="spellEnd"/>
               <w:r>
@@ -4786,16 +4761,12 @@
             <w:pPr>
               <w:pStyle w:val="OhneAbstnde"/>
             </w:pPr>
-            <w:proofErr w:type="spellStart"/>
-            <w:proofErr w:type="gramStart"/>
-            <w:r>
-              <w:rPr>
-                <w:color w:val="0071B9"/>
-              </w:rPr>
-              <w:t>uml:Class</w:t>
-            </w:r>
-            <w:proofErr w:type="spellEnd"/>
-            <w:proofErr w:type="gramEnd"/>
+            <w:r>
+              <w:rPr>
+                <w:color w:val="0071B9"/>
+              </w:rPr>
+              <w:t>Class</w:t>
+            </w:r>
           </w:p>
         </w:tc>
       </w:tr>
@@ -4814,9 +4785,9 @@
         <w:tblLook w:val="04A0" w:firstRow="1" w:lastRow="0" w:firstColumn="1" w:lastColumn="0" w:noHBand="0" w:noVBand="1"/>
       </w:tblPr>
       <w:tblGrid>
-        <w:gridCol w:w="4857"/>
-        <w:gridCol w:w="1476"/>
-        <w:gridCol w:w="2739"/>
+        <w:gridCol w:w="4400"/>
+        <w:gridCol w:w="1636"/>
+        <w:gridCol w:w="3036"/>
       </w:tblGrid>
       <w:tr>
         <w:tc>
@@ -4931,21 +4902,21 @@
                 <w:rPr>
                   <w:rStyle w:val="Hyperlink"/>
                 </w:rPr>
-                <w:t>▣  </w:t>
+                <w:t>▣  Class</w:t>
+              </w:r>
+              <w:proofErr w:type="gramEnd"/>
+              <w:r>
+                <w:rPr>
+                  <w:rStyle w:val="Hyperlink"/>
+                </w:rPr>
+                <w:t>-</w:t>
               </w:r>
               <w:proofErr w:type="spellStart"/>
               <w:r>
                 <w:rPr>
                   <w:rStyle w:val="Hyperlink"/>
                 </w:rPr>
-                <w:t>UML</w:t>
-              </w:r>
-              <w:proofErr w:type="gramEnd"/>
-              <w:r>
-                <w:rPr>
-                  <w:rStyle w:val="Hyperlink"/>
-                </w:rPr>
-                <w:t>_Class_Diagram</w:t>
+                <w:t>Diagram</w:t>
               </w:r>
               <w:proofErr w:type="spellEnd"/>
               <w:r>
@@ -5014,7 +4985,6 @@
       <w:bookmarkStart w:id="14" w:name="N-9553193304"/>
       <w:proofErr w:type="spellStart"/>
       <w:r>
-        <w:lastRenderedPageBreak/>
         <w:t>General_Class</w:t>
       </w:r>
       <w:bookmarkEnd w:id="14"/>
@@ -5046,6 +5016,7 @@
         <w:pStyle w:val="berschrift4"/>
       </w:pPr>
       <w:r>
+        <w:lastRenderedPageBreak/>
         <w:t>Properties</w:t>
       </w:r>
     </w:p>
@@ -5095,16 +5066,12 @@
             <w:pPr>
               <w:pStyle w:val="OhneAbstnde"/>
             </w:pPr>
-            <w:proofErr w:type="spellStart"/>
-            <w:proofErr w:type="gramStart"/>
-            <w:r>
-              <w:rPr>
-                <w:color w:val="0071B9"/>
-              </w:rPr>
-              <w:t>uml:Class</w:t>
-            </w:r>
-            <w:proofErr w:type="spellEnd"/>
-            <w:proofErr w:type="gramEnd"/>
+            <w:r>
+              <w:rPr>
+                <w:color w:val="0071B9"/>
+              </w:rPr>
+              <w:t>Class</w:t>
+            </w:r>
           </w:p>
         </w:tc>
       </w:tr>
@@ -5123,9 +5090,9 @@
         <w:tblLook w:val="04A0" w:firstRow="1" w:lastRow="0" w:firstColumn="1" w:lastColumn="0" w:noHBand="0" w:noVBand="1"/>
       </w:tblPr>
       <w:tblGrid>
-        <w:gridCol w:w="4349"/>
-        <w:gridCol w:w="2226"/>
-        <w:gridCol w:w="2497"/>
+        <w:gridCol w:w="3895"/>
+        <w:gridCol w:w="2440"/>
+        <w:gridCol w:w="2737"/>
       </w:tblGrid>
       <w:tr>
         <w:tc>
@@ -5481,21 +5448,21 @@
                 <w:rPr>
                   <w:rStyle w:val="Hyperlink"/>
                 </w:rPr>
-                <w:t>▣  </w:t>
+                <w:t>▣  Class</w:t>
+              </w:r>
+              <w:proofErr w:type="gramEnd"/>
+              <w:r>
+                <w:rPr>
+                  <w:rStyle w:val="Hyperlink"/>
+                </w:rPr>
+                <w:t>-</w:t>
               </w:r>
               <w:proofErr w:type="spellStart"/>
               <w:r>
                 <w:rPr>
                   <w:rStyle w:val="Hyperlink"/>
                 </w:rPr>
-                <w:t>UML</w:t>
-              </w:r>
-              <w:proofErr w:type="gramEnd"/>
-              <w:r>
-                <w:rPr>
-                  <w:rStyle w:val="Hyperlink"/>
-                </w:rPr>
-                <w:t>_Class_Diagram</w:t>
+                <w:t>Diagram</w:t>
               </w:r>
               <w:proofErr w:type="spellEnd"/>
               <w:r>
@@ -5623,16 +5590,12 @@
             <w:pPr>
               <w:pStyle w:val="OhneAbstnde"/>
             </w:pPr>
-            <w:proofErr w:type="spellStart"/>
-            <w:proofErr w:type="gramStart"/>
-            <w:r>
-              <w:rPr>
-                <w:color w:val="0071B9"/>
-              </w:rPr>
-              <w:t>uml:Class</w:t>
-            </w:r>
-            <w:proofErr w:type="spellEnd"/>
-            <w:proofErr w:type="gramEnd"/>
+            <w:r>
+              <w:rPr>
+                <w:color w:val="0071B9"/>
+              </w:rPr>
+              <w:t>Class</w:t>
+            </w:r>
           </w:p>
         </w:tc>
       </w:tr>
@@ -5651,9 +5614,9 @@
         <w:tblLook w:val="04A0" w:firstRow="1" w:lastRow="0" w:firstColumn="1" w:lastColumn="0" w:noHBand="0" w:noVBand="1"/>
       </w:tblPr>
       <w:tblGrid>
-        <w:gridCol w:w="4932"/>
-        <w:gridCol w:w="1816"/>
-        <w:gridCol w:w="2324"/>
+        <w:gridCol w:w="4476"/>
+        <w:gridCol w:w="2016"/>
+        <w:gridCol w:w="2580"/>
       </w:tblGrid>
       <w:tr>
         <w:tc>
@@ -5752,21 +5715,21 @@
                 <w:rPr>
                   <w:rStyle w:val="Hyperlink"/>
                 </w:rPr>
-                <w:t>▣  </w:t>
+                <w:t>▣  Class</w:t>
+              </w:r>
+              <w:proofErr w:type="gramEnd"/>
+              <w:r>
+                <w:rPr>
+                  <w:rStyle w:val="Hyperlink"/>
+                </w:rPr>
+                <w:t>-</w:t>
               </w:r>
               <w:proofErr w:type="spellStart"/>
               <w:r>
                 <w:rPr>
                   <w:rStyle w:val="Hyperlink"/>
                 </w:rPr>
-                <w:t>UML</w:t>
-              </w:r>
-              <w:proofErr w:type="gramEnd"/>
-              <w:r>
-                <w:rPr>
-                  <w:rStyle w:val="Hyperlink"/>
-                </w:rPr>
-                <w:t>_Class_Diagram</w:t>
+                <w:t>Diagram</w:t>
               </w:r>
               <w:proofErr w:type="spellEnd"/>
               <w:r>
@@ -5870,7 +5833,7 @@
 <w:ftr xmlns:wpc="http://schemas.microsoft.com/office/word/2010/wordprocessingCanvas" xmlns:cx="http://schemas.microsoft.com/office/drawing/2014/chartex" xmlns:cx1="http://schemas.microsoft.com/office/drawing/2015/9/8/chartex" xmlns:cx2="http://schemas.microsoft.com/office/drawing/2015/10/21/chartex" xmlns:cx3="http://schemas.microsoft.com/office/drawing/2016/5/9/chartex" xmlns:cx4="http://schemas.microsoft.com/office/drawing/2016/5/10/chartex" xmlns:cx5="http://schemas.microsoft.com/office/drawing/2016/5/11/chartex" xmlns:cx6="http://schemas.microsoft.com/office/drawing/2016/5/12/chartex" xmlns:cx7="http://schemas.microsoft.com/office/drawing/2016/5/13/chartex" xmlns:cx8="http://schemas.microsoft.com/office/drawing/2016/5/14/chartex" xmlns:mc="http://schemas.openxmlformats.org/markup-compatibility/2006" xmlns:aink="http://schemas.microsoft.com/office/drawing/2016/ink" xmlns:am3d="http://schemas.microsoft.com/office/drawing/2017/model3d" xmlns:o="urn:schemas-microsoft-com:office:office" xmlns:oel="http://schemas.microsoft.com/office/2019/extlst" xmlns:r="http://schemas.openxmlformats.org/officeDocument/2006/relationships" xmlns:m="http://schemas.openxmlformats.org/officeDocument/2006/math" xmlns:v="urn:schemas-microsoft-com:vml" xmlns:wp14="http://schemas.microsoft.com/office/word/2010/wordprocessingDrawing" xmlns:wp="http://schemas.openxmlformats.org/drawingml/2006/wordprocessingDrawing" xmlns:w10="urn:schemas-microsoft-com:office:word" xmlns:w="http://schemas.openxmlformats.org/wordprocessingml/2006/main" xmlns:w14="http://schemas.microsoft.com/office/word/2010/wordml" xmlns:w15="http://schemas.microsoft.com/office/word/2012/wordml" xmlns:w16cex="http://schemas.microsoft.com/office/word/2018/wordml/cex" xmlns:w16cid="http://schemas.microsoft.com/office/word/2016/wordml/cid" xmlns:w16="http://schemas.microsoft.com/office/word/2018/wordml" xmlns:w16du="http://schemas.microsoft.com/office/word/2023/wordml/word16du" xmlns:w16sdtdh="http://schemas.microsoft.com/office/word/2020/wordml/sdtdatahash" xmlns:w16se="http://schemas.microsoft.com/office/word/2015/wordml/symex" xmlns:wpg="http://schemas.microsoft.com/office/word/2010/wordprocessingGroup" xmlns:wpi="http://schemas.microsoft.com/office/word/2010/wordprocessingInk" xmlns:wne="http://schemas.microsoft.com/office/word/2006/wordml" xmlns:wps="http://schemas.microsoft.com/office/word/2010/wordprocessingShape" mc:Ignorable="w14 w15 w16se w16cid w16 w16cex w16sdtdh w16du wp14">
   <w:sdt>
     <w:sdtPr>
-      <w:id w:val="-166244323"/>
+      <w:id w:val="-587697649"/>
       <w:docPartObj>
         <w:docPartGallery w:val="Page Numbers (Bottom of Page)"/>
         <w:docPartUnique/>
@@ -5957,6 +5920,24 @@
         <w:color w:val="A6A6A6" w:themeColor="background1" w:themeShade="A6"/>
       </w:rPr>
       <w:t xml:space="preserve"> </w:t>
+    </w:r>
+    <w:proofErr w:type="spellStart"/>
+    <w:r>
+      <w:rPr>
+        <w:i/>
+        <w:iCs/>
+        <w:color w:val="A6A6A6" w:themeColor="background1" w:themeShade="A6"/>
+      </w:rPr>
+      <w:t>from</w:t>
+    </w:r>
+    <w:proofErr w:type="spellEnd"/>
+    <w:r>
+      <w:rPr>
+        <w:i/>
+        <w:iCs/>
+        <w:color w:val="A6A6A6" w:themeColor="background1" w:themeShade="A6"/>
+      </w:rPr>
+      <w:t xml:space="preserve"> Cameo </w:t>
     </w:r>
     <w:proofErr w:type="spellStart"/>
     <w:r>
@@ -6001,7 +5982,7 @@
 <file path=word/numbering.xml><?xml version="1.0" encoding="utf-8"?>
 <w:numbering xmlns:wpc="http://schemas.microsoft.com/office/word/2010/wordprocessingCanvas" xmlns:cx="http://schemas.microsoft.com/office/drawing/2014/chartex" xmlns:cx1="http://schemas.microsoft.com/office/drawing/2015/9/8/chartex" xmlns:cx2="http://schemas.microsoft.com/office/drawing/2015/10/21/chartex" xmlns:cx3="http://schemas.microsoft.com/office/drawing/2016/5/9/chartex" xmlns:cx4="http://schemas.microsoft.com/office/drawing/2016/5/10/chartex" xmlns:cx5="http://schemas.microsoft.com/office/drawing/2016/5/11/chartex" xmlns:cx6="http://schemas.microsoft.com/office/drawing/2016/5/12/chartex" xmlns:cx7="http://schemas.microsoft.com/office/drawing/2016/5/13/chartex" xmlns:cx8="http://schemas.microsoft.com/office/drawing/2016/5/14/chartex" xmlns:mc="http://schemas.openxmlformats.org/markup-compatibility/2006" xmlns:aink="http://schemas.microsoft.com/office/drawing/2016/ink" xmlns:am3d="http://schemas.microsoft.com/office/drawing/2017/model3d" xmlns:o="urn:schemas-microsoft-com:office:office" xmlns:oel="http://schemas.microsoft.com/office/2019/extlst" xmlns:r="http://schemas.openxmlformats.org/officeDocument/2006/relationships" xmlns:m="http://schemas.openxmlformats.org/officeDocument/2006/math" xmlns:v="urn:schemas-microsoft-com:vml" xmlns:wp14="http://schemas.microsoft.com/office/word/2010/wordprocessingDrawing" xmlns:wp="http://schemas.openxmlformats.org/drawingml/2006/wordprocessingDrawing" xmlns:w10="urn:schemas-microsoft-com:office:word" xmlns:w="http://schemas.openxmlformats.org/wordprocessingml/2006/main" xmlns:w14="http://schemas.microsoft.com/office/word/2010/wordml" xmlns:w15="http://schemas.microsoft.com/office/word/2012/wordml" xmlns:w16cex="http://schemas.microsoft.com/office/word/2018/wordml/cex" xmlns:w16cid="http://schemas.microsoft.com/office/word/2016/wordml/cid" xmlns:w16="http://schemas.microsoft.com/office/word/2018/wordml" xmlns:w16du="http://schemas.microsoft.com/office/word/2023/wordml/word16du" xmlns:w16sdtdh="http://schemas.microsoft.com/office/word/2020/wordml/sdtdatahash" xmlns:w16se="http://schemas.microsoft.com/office/word/2015/wordml/symex" xmlns:wpg="http://schemas.microsoft.com/office/word/2010/wordprocessingGroup" xmlns:wpi="http://schemas.microsoft.com/office/word/2010/wordprocessingInk" xmlns:wne="http://schemas.microsoft.com/office/word/2006/wordml" xmlns:wps="http://schemas.microsoft.com/office/word/2010/wordprocessingShape" mc:Ignorable="w14 w15 w16se w16cid w16 w16cex w16sdtdh w16du wp14">
   <w:abstractNum w:abstractNumId="0" w15:restartNumberingAfterBreak="0">
-    <w:nsid w:val="71A178F5"/>
+    <w:nsid w:val="382A5F4B"/>
     <w:multiLevelType w:val="singleLevel"/>
     <w:tmpl w:val="8F2E77AE"/>
     <w:lvl w:ilvl="0">
@@ -6020,7 +6001,7 @@
       </w:rPr>
     </w:lvl>
   </w:abstractNum>
-  <w:num w:numId="1" w16cid:durableId="509834295">
+  <w:num w:numId="1" w16cid:durableId="1895194820">
     <w:abstractNumId w:val="0"/>
   </w:num>
 </w:numbering>
@@ -6616,7 +6597,7 @@
     <w:link w:val="KopfzeileZchn"/>
     <w:uiPriority w:val="99"/>
     <w:unhideWhenUsed/>
-    <w:rsid w:val="00097120"/>
+    <w:rsid w:val="00A72F8F"/>
     <w:pPr>
       <w:tabs>
         <w:tab w:val="center" w:pos="4536"/>
@@ -6630,7 +6611,7 @@
     <w:basedOn w:val="Absatz-Standardschriftart"/>
     <w:link w:val="Kopfzeile"/>
     <w:uiPriority w:val="99"/>
-    <w:rsid w:val="00097120"/>
+    <w:rsid w:val="00A72F8F"/>
   </w:style>
   <w:style w:type="paragraph" w:styleId="Fuzeile">
     <w:name w:val="footer"/>
@@ -6638,7 +6619,7 @@
     <w:link w:val="FuzeileZchn"/>
     <w:uiPriority w:val="99"/>
     <w:unhideWhenUsed/>
-    <w:rsid w:val="00097120"/>
+    <w:rsid w:val="00A72F8F"/>
     <w:pPr>
       <w:tabs>
         <w:tab w:val="center" w:pos="4536"/>
@@ -6652,14 +6633,14 @@
     <w:basedOn w:val="Absatz-Standardschriftart"/>
     <w:link w:val="Fuzeile"/>
     <w:uiPriority w:val="99"/>
-    <w:rsid w:val="00097120"/>
+    <w:rsid w:val="00A72F8F"/>
   </w:style>
   <w:style w:type="paragraph" w:styleId="berarbeitung">
     <w:name w:val="Revision"/>
     <w:hidden/>
     <w:uiPriority w:val="99"/>
     <w:semiHidden/>
-    <w:rsid w:val="00097120"/>
+    <w:rsid w:val="00A72F8F"/>
     <w:pPr>
       <w:spacing w:after="0" w:line="240" w:lineRule="auto"/>
     </w:pPr>

</xml_diff>